<commit_message>
added stream refresh button
</commit_message>
<xml_diff>
--- a/_site/assets/about/resume/resume-of-miguel-mota.docx
+++ b/_site/assets/about/resume/resume-of-miguel-mota.docx
@@ -24,7 +24,7 @@
     </w:p>
     <w:p>
       <w:pPr>
-        <w:spacing w:line="240" w:lineRule="auto"/>
+        <w:spacing w:after="100" w:line="240" w:lineRule="auto"/>
         <w:rPr>
           <w:rFonts w:ascii="Consolas" w:hAnsi="Consolas" w:cs="Consolas"/>
           <w:sz w:val="32"/>
@@ -42,6 +42,54 @@
     </w:p>
     <w:p>
       <w:pPr>
+        <w:spacing w:after="100" w:line="240" w:lineRule="auto"/>
+        <w:rPr>
+          <w:rFonts w:ascii="Consolas" w:hAnsi="Consolas" w:cs="Consolas"/>
+          <w:sz w:val="24"/>
+          <w:szCs w:val="24"/>
+        </w:rPr>
+      </w:pPr>
+    </w:p>
+    <w:p>
+      <w:pPr>
+        <w:spacing w:after="100" w:line="240" w:lineRule="auto"/>
+        <w:rPr>
+          <w:rFonts w:ascii="Consolas" w:hAnsi="Consolas" w:cs="Consolas"/>
+          <w:b/>
+          <w:sz w:val="24"/>
+          <w:szCs w:val="24"/>
+        </w:rPr>
+      </w:pPr>
+      <w:r>
+        <w:rPr>
+          <w:rFonts w:ascii="Consolas" w:hAnsi="Consolas" w:cs="Consolas"/>
+          <w:b/>
+          <w:sz w:val="24"/>
+          <w:szCs w:val="24"/>
+        </w:rPr>
+        <w:t xml:space="preserve">Objective: </w:t>
+      </w:r>
+    </w:p>
+    <w:p>
+      <w:pPr>
+        <w:spacing w:after="100" w:line="240" w:lineRule="auto"/>
+        <w:rPr>
+          <w:rFonts w:ascii="Consolas" w:hAnsi="Consolas" w:cs="Consolas"/>
+          <w:sz w:val="24"/>
+          <w:szCs w:val="24"/>
+        </w:rPr>
+      </w:pPr>
+      <w:r>
+        <w:rPr>
+          <w:rFonts w:ascii="Consolas" w:hAnsi="Consolas" w:cs="Consolas"/>
+          <w:sz w:val="24"/>
+          <w:szCs w:val="24"/>
+        </w:rPr>
+        <w:t>To obtain a career in a well established environment that offers an opportunity to enhance my skills and abilities.</w:t>
+      </w:r>
+    </w:p>
+    <w:p>
+      <w:pPr>
         <w:spacing w:line="240" w:lineRule="auto"/>
         <w:rPr>
           <w:rFonts w:ascii="Consolas" w:hAnsi="Consolas" w:cs="Consolas"/>
@@ -52,9 +100,143 @@
     </w:p>
     <w:p>
       <w:pPr>
+        <w:spacing w:after="100" w:line="240" w:lineRule="auto"/>
+        <w:rPr>
+          <w:rFonts w:ascii="Consolas" w:hAnsi="Consolas" w:cs="Consolas"/>
+          <w:b/>
+          <w:sz w:val="24"/>
+          <w:szCs w:val="24"/>
+        </w:rPr>
+      </w:pPr>
+      <w:r>
+        <w:rPr>
+          <w:rFonts w:ascii="Consolas" w:hAnsi="Consolas" w:cs="Consolas"/>
+          <w:b/>
+          <w:sz w:val="24"/>
+          <w:szCs w:val="24"/>
+        </w:rPr>
+        <w:t>Education:</w:t>
+      </w:r>
+    </w:p>
+    <w:p>
+      <w:pPr>
+        <w:spacing w:after="100" w:line="240" w:lineRule="auto"/>
+        <w:rPr>
+          <w:rFonts w:ascii="Consolas" w:hAnsi="Consolas" w:cs="Consolas"/>
+          <w:sz w:val="24"/>
+          <w:szCs w:val="24"/>
+        </w:rPr>
+      </w:pPr>
+      <w:r>
+        <w:rPr>
+          <w:rFonts w:ascii="Consolas" w:hAnsi="Consolas" w:cs="Consolas"/>
+          <w:sz w:val="24"/>
+          <w:szCs w:val="24"/>
+        </w:rPr>
+        <w:t>2009 - Present • Norco C</w:t>
+      </w:r>
+      <w:r>
+        <w:rPr>
+          <w:rFonts w:ascii="Consolas" w:hAnsi="Consolas" w:cs="Consolas"/>
+          <w:sz w:val="24"/>
+          <w:szCs w:val="24"/>
+        </w:rPr>
+        <w:t>ollege • Norco, CA</w:t>
+      </w:r>
+    </w:p>
+    <w:p>
+      <w:pPr>
+        <w:spacing w:after="320" w:line="240" w:lineRule="auto"/>
+        <w:rPr>
+          <w:rFonts w:ascii="Consolas" w:hAnsi="Consolas" w:cs="Consolas"/>
+          <w:sz w:val="24"/>
+          <w:szCs w:val="24"/>
+        </w:rPr>
+      </w:pPr>
+      <w:r>
+        <w:rPr>
+          <w:rFonts w:ascii="Consolas" w:hAnsi="Consolas" w:cs="Consolas"/>
+          <w:sz w:val="24"/>
+          <w:szCs w:val="24"/>
+        </w:rPr>
+        <w:t>Transfer Studies</w:t>
+      </w:r>
+      <w:r>
+        <w:rPr>
+          <w:rFonts w:ascii="Consolas" w:hAnsi="Consolas" w:cs="Consolas"/>
+          <w:sz w:val="24"/>
+          <w:szCs w:val="24"/>
+        </w:rPr>
+        <w:t>/Associate in Math &amp; Science</w:t>
+      </w:r>
+    </w:p>
+    <w:p>
+      <w:pPr>
+        <w:spacing w:after="100" w:line="240" w:lineRule="auto"/>
+        <w:rPr>
+          <w:rFonts w:ascii="Consolas" w:hAnsi="Consolas" w:cs="Consolas"/>
+          <w:sz w:val="24"/>
+          <w:szCs w:val="24"/>
+        </w:rPr>
+      </w:pPr>
+      <w:r>
+        <w:rPr>
+          <w:rFonts w:ascii="Consolas" w:hAnsi="Consolas" w:cs="Consolas"/>
+          <w:sz w:val="24"/>
+          <w:szCs w:val="24"/>
+        </w:rPr>
+        <w:t>2005 - 2009 • Duarte High S</w:t>
+      </w:r>
+      <w:r>
+        <w:rPr>
+          <w:rFonts w:ascii="Consolas" w:hAnsi="Consolas" w:cs="Consolas"/>
+          <w:sz w:val="24"/>
+          <w:szCs w:val="24"/>
+        </w:rPr>
+        <w:t>chool • Duarte, CA</w:t>
+      </w:r>
+    </w:p>
+    <w:p>
+      <w:pPr>
+        <w:spacing w:after="100" w:line="240" w:lineRule="auto"/>
+        <w:rPr>
+          <w:rFonts w:ascii="Consolas" w:hAnsi="Consolas" w:cs="Consolas"/>
+          <w:sz w:val="24"/>
+          <w:szCs w:val="24"/>
+        </w:rPr>
+      </w:pPr>
+      <w:r>
+        <w:rPr>
+          <w:rFonts w:ascii="Consolas" w:hAnsi="Consolas" w:cs="Consolas"/>
+          <w:sz w:val="24"/>
+          <w:szCs w:val="24"/>
+        </w:rPr>
+        <w:t>H</w:t>
+      </w:r>
+      <w:r>
+        <w:rPr>
+          <w:rFonts w:ascii="Consolas" w:hAnsi="Consolas" w:cs="Consolas"/>
+          <w:sz w:val="24"/>
+          <w:szCs w:val="24"/>
+        </w:rPr>
+        <w:t>igh School Diploma</w:t>
+      </w:r>
+    </w:p>
+    <w:p>
+      <w:pPr>
         <w:spacing w:line="240" w:lineRule="auto"/>
         <w:rPr>
           <w:rFonts w:ascii="Consolas" w:hAnsi="Consolas" w:cs="Consolas"/>
+          <w:sz w:val="24"/>
+          <w:szCs w:val="24"/>
+        </w:rPr>
+      </w:pPr>
+    </w:p>
+    <w:p>
+      <w:pPr>
+        <w:spacing w:after="100" w:line="240" w:lineRule="auto"/>
+        <w:rPr>
+          <w:rFonts w:ascii="Consolas" w:hAnsi="Consolas" w:cs="Consolas"/>
           <w:b/>
           <w:sz w:val="24"/>
           <w:szCs w:val="24"/>
@@ -67,7 +249,51 @@
           <w:sz w:val="24"/>
           <w:szCs w:val="24"/>
         </w:rPr>
-        <w:t xml:space="preserve">Objective: </w:t>
+        <w:t>Certification:</w:t>
+      </w:r>
+    </w:p>
+    <w:p>
+      <w:pPr>
+        <w:spacing w:after="100" w:line="240" w:lineRule="auto"/>
+        <w:rPr>
+          <w:rFonts w:ascii="Consolas" w:hAnsi="Consolas" w:cs="Consolas"/>
+          <w:sz w:val="24"/>
+          <w:szCs w:val="24"/>
+        </w:rPr>
+      </w:pPr>
+      <w:r>
+        <w:rPr>
+          <w:rFonts w:ascii="Consolas" w:hAnsi="Consolas" w:cs="Consolas"/>
+          <w:sz w:val="24"/>
+          <w:szCs w:val="24"/>
+        </w:rPr>
+        <w:t xml:space="preserve">2010 • DeVry University </w:t>
+      </w:r>
+      <w:r>
+        <w:rPr>
+          <w:rFonts w:ascii="Consolas" w:hAnsi="Consolas" w:cs="Consolas"/>
+          <w:sz w:val="24"/>
+          <w:szCs w:val="24"/>
+        </w:rPr>
+        <w:t>• Pomona, CA</w:t>
+      </w:r>
+    </w:p>
+    <w:p>
+      <w:pPr>
+        <w:spacing w:after="100" w:line="240" w:lineRule="auto"/>
+        <w:rPr>
+          <w:rFonts w:ascii="Consolas" w:hAnsi="Consolas" w:cs="Consolas"/>
+          <w:sz w:val="24"/>
+          <w:szCs w:val="24"/>
+        </w:rPr>
+      </w:pPr>
+      <w:r>
+        <w:rPr>
+          <w:rFonts w:ascii="Consolas" w:hAnsi="Consolas" w:cs="Consolas"/>
+          <w:sz w:val="24"/>
+          <w:szCs w:val="24"/>
+        </w:rPr>
+        <w:t>CCNA Exploration: Network Fundamentals</w:t>
       </w:r>
     </w:p>
     <w:p>
@@ -79,28 +305,10 @@
           <w:szCs w:val="24"/>
         </w:rPr>
       </w:pPr>
-      <w:r>
-        <w:rPr>
-          <w:rFonts w:ascii="Consolas" w:hAnsi="Consolas" w:cs="Consolas"/>
-          <w:sz w:val="24"/>
-          <w:szCs w:val="24"/>
-        </w:rPr>
-        <w:t>To obtain a career in a well established environment that offers an opportunity to enhance my skills and abilities.</w:t>
-      </w:r>
-    </w:p>
-    <w:p>
-      <w:pPr>
-        <w:spacing w:line="240" w:lineRule="auto"/>
-        <w:rPr>
-          <w:rFonts w:ascii="Consolas" w:hAnsi="Consolas" w:cs="Consolas"/>
-          <w:sz w:val="24"/>
-          <w:szCs w:val="24"/>
-        </w:rPr>
-      </w:pPr>
-    </w:p>
-    <w:p>
-      <w:pPr>
-        <w:spacing w:line="240" w:lineRule="auto"/>
+    </w:p>
+    <w:p>
+      <w:pPr>
+        <w:spacing w:after="100" w:line="240" w:lineRule="auto"/>
         <w:rPr>
           <w:rFonts w:ascii="Consolas" w:hAnsi="Consolas" w:cs="Consolas"/>
           <w:b/>
@@ -115,348 +323,44 @@
           <w:sz w:val="24"/>
           <w:szCs w:val="24"/>
         </w:rPr>
-        <w:t>Education:</w:t>
-      </w:r>
-    </w:p>
-    <w:p>
-      <w:pPr>
-        <w:spacing w:line="240" w:lineRule="auto"/>
-        <w:rPr>
-          <w:rFonts w:ascii="Consolas" w:hAnsi="Consolas" w:cs="Consolas"/>
-          <w:sz w:val="24"/>
-          <w:szCs w:val="24"/>
-        </w:rPr>
-      </w:pPr>
-      <w:r>
-        <w:rPr>
-          <w:rFonts w:ascii="Consolas" w:hAnsi="Consolas" w:cs="Consolas"/>
-          <w:sz w:val="24"/>
-          <w:szCs w:val="24"/>
-        </w:rPr>
-        <w:t xml:space="preserve">2009 - Present • Norco College </w:t>
-      </w:r>
-      <w:r>
-        <w:rPr>
-          <w:rFonts w:ascii="Consolas" w:hAnsi="Consolas" w:cs="Consolas"/>
-          <w:sz w:val="24"/>
-          <w:szCs w:val="24"/>
-        </w:rPr>
-        <w:t>•</w:t>
-      </w:r>
-      <w:r>
-        <w:rPr>
-          <w:rFonts w:ascii="Consolas" w:hAnsi="Consolas" w:cs="Consolas"/>
-          <w:sz w:val="24"/>
-          <w:szCs w:val="24"/>
-        </w:rPr>
-        <w:t xml:space="preserve"> Norco, CA              </w:t>
-      </w:r>
-      <w:r>
-        <w:rPr>
-          <w:rFonts w:ascii="Consolas" w:hAnsi="Consolas" w:cs="Consolas"/>
-          <w:sz w:val="24"/>
-          <w:szCs w:val="24"/>
-        </w:rPr>
-        <w:t xml:space="preserve">       </w:t>
-      </w:r>
-      <w:r>
-        <w:rPr>
-          <w:rFonts w:ascii="Consolas" w:hAnsi="Consolas" w:cs="Consolas"/>
-          <w:sz w:val="24"/>
-          <w:szCs w:val="24"/>
-        </w:rPr>
-        <w:t>Transfer Studies</w:t>
-      </w:r>
-      <w:r>
-        <w:rPr>
-          <w:rFonts w:ascii="Consolas" w:hAnsi="Consolas" w:cs="Consolas"/>
-          <w:sz w:val="24"/>
-          <w:szCs w:val="24"/>
-        </w:rPr>
-        <w:t>/Associate in Math &amp; Science</w:t>
-      </w:r>
-    </w:p>
-    <w:p>
-      <w:pPr>
-        <w:spacing w:line="240" w:lineRule="auto"/>
-        <w:rPr>
-          <w:rFonts w:ascii="Consolas" w:hAnsi="Consolas" w:cs="Consolas"/>
-          <w:sz w:val="24"/>
-          <w:szCs w:val="24"/>
-        </w:rPr>
-      </w:pPr>
-      <w:r>
-        <w:rPr>
-          <w:rFonts w:ascii="Consolas" w:hAnsi="Consolas" w:cs="Consolas"/>
-          <w:sz w:val="24"/>
-          <w:szCs w:val="24"/>
-        </w:rPr>
-        <w:t>2005</w:t>
-      </w:r>
-      <w:r>
-        <w:rPr>
-          <w:rFonts w:ascii="Consolas" w:hAnsi="Consolas" w:cs="Consolas"/>
-          <w:sz w:val="24"/>
-          <w:szCs w:val="24"/>
-        </w:rPr>
-        <w:t xml:space="preserve"> - </w:t>
-      </w:r>
-      <w:r>
-        <w:rPr>
-          <w:rFonts w:ascii="Consolas" w:hAnsi="Consolas" w:cs="Consolas"/>
-          <w:sz w:val="24"/>
-          <w:szCs w:val="24"/>
-        </w:rPr>
-        <w:t>2009</w:t>
-      </w:r>
-      <w:r>
-        <w:rPr>
-          <w:rFonts w:ascii="Consolas" w:hAnsi="Consolas" w:cs="Consolas"/>
-          <w:sz w:val="24"/>
-          <w:szCs w:val="24"/>
-        </w:rPr>
-        <w:t xml:space="preserve"> • </w:t>
-      </w:r>
-      <w:r>
-        <w:rPr>
-          <w:rFonts w:ascii="Consolas" w:hAnsi="Consolas" w:cs="Consolas"/>
-          <w:sz w:val="24"/>
-          <w:szCs w:val="24"/>
-        </w:rPr>
-        <w:t xml:space="preserve">Duarte High School </w:t>
-      </w:r>
-      <w:r>
-        <w:rPr>
-          <w:rFonts w:ascii="Consolas" w:hAnsi="Consolas" w:cs="Consolas"/>
-          <w:sz w:val="24"/>
-          <w:szCs w:val="24"/>
-        </w:rPr>
-        <w:t xml:space="preserve">• </w:t>
-      </w:r>
-      <w:r>
-        <w:rPr>
-          <w:rFonts w:ascii="Consolas" w:hAnsi="Consolas" w:cs="Consolas"/>
-          <w:sz w:val="24"/>
-          <w:szCs w:val="24"/>
-        </w:rPr>
-        <w:t>Duarte</w:t>
-      </w:r>
-      <w:r>
-        <w:rPr>
-          <w:rFonts w:ascii="Consolas" w:hAnsi="Consolas" w:cs="Consolas"/>
-          <w:sz w:val="24"/>
-          <w:szCs w:val="24"/>
-        </w:rPr>
-        <w:t xml:space="preserve">, CA              </w:t>
-      </w:r>
-      <w:r>
-        <w:rPr>
-          <w:rFonts w:ascii="Consolas" w:hAnsi="Consolas" w:cs="Consolas"/>
-          <w:sz w:val="24"/>
-          <w:szCs w:val="24"/>
-        </w:rPr>
-        <w:t xml:space="preserve">        H</w:t>
-      </w:r>
-      <w:r>
-        <w:rPr>
-          <w:rFonts w:ascii="Consolas" w:hAnsi="Consolas" w:cs="Consolas"/>
-          <w:sz w:val="24"/>
-          <w:szCs w:val="24"/>
-        </w:rPr>
-        <w:t>igh School Diploma</w:t>
-      </w:r>
-    </w:p>
-    <w:p>
-      <w:pPr>
-        <w:spacing w:line="240" w:lineRule="auto"/>
-        <w:rPr>
-          <w:rFonts w:ascii="Consolas" w:hAnsi="Consolas" w:cs="Consolas"/>
-          <w:sz w:val="24"/>
-          <w:szCs w:val="24"/>
-        </w:rPr>
-      </w:pPr>
-    </w:p>
-    <w:p>
-      <w:pPr>
-        <w:spacing w:line="240" w:lineRule="auto"/>
-        <w:rPr>
-          <w:rFonts w:ascii="Consolas" w:hAnsi="Consolas" w:cs="Consolas"/>
-          <w:b/>
-          <w:sz w:val="24"/>
-          <w:szCs w:val="24"/>
-        </w:rPr>
-      </w:pPr>
-      <w:r>
-        <w:rPr>
-          <w:rFonts w:ascii="Consolas" w:hAnsi="Consolas" w:cs="Consolas"/>
-          <w:b/>
-          <w:sz w:val="24"/>
-          <w:szCs w:val="24"/>
-        </w:rPr>
-        <w:t>Certification:</w:t>
-      </w:r>
-    </w:p>
-    <w:p>
-      <w:pPr>
-        <w:spacing w:line="240" w:lineRule="auto"/>
-        <w:rPr>
-          <w:rFonts w:ascii="Consolas" w:hAnsi="Consolas" w:cs="Consolas"/>
-          <w:sz w:val="24"/>
-          <w:szCs w:val="24"/>
-        </w:rPr>
-      </w:pPr>
-      <w:r>
-        <w:rPr>
-          <w:rFonts w:ascii="Consolas" w:hAnsi="Consolas" w:cs="Consolas"/>
-          <w:sz w:val="24"/>
-          <w:szCs w:val="24"/>
-        </w:rPr>
-        <w:t>2010</w:t>
-      </w:r>
-      <w:r>
-        <w:rPr>
-          <w:rFonts w:ascii="Consolas" w:hAnsi="Consolas" w:cs="Consolas"/>
-          <w:sz w:val="24"/>
-          <w:szCs w:val="24"/>
-        </w:rPr>
-        <w:t xml:space="preserve"> • </w:t>
-      </w:r>
-      <w:r>
-        <w:rPr>
-          <w:rFonts w:ascii="Consolas" w:hAnsi="Consolas" w:cs="Consolas"/>
-          <w:sz w:val="24"/>
-          <w:szCs w:val="24"/>
-        </w:rPr>
-        <w:t>DeVry University</w:t>
-      </w:r>
-      <w:r>
-        <w:rPr>
-          <w:rFonts w:ascii="Consolas" w:hAnsi="Consolas" w:cs="Consolas"/>
-          <w:sz w:val="24"/>
-          <w:szCs w:val="24"/>
-        </w:rPr>
-        <w:t xml:space="preserve"> • </w:t>
-      </w:r>
-      <w:r>
-        <w:rPr>
-          <w:rFonts w:ascii="Consolas" w:hAnsi="Consolas" w:cs="Consolas"/>
-          <w:sz w:val="24"/>
-          <w:szCs w:val="24"/>
-        </w:rPr>
-        <w:t>Pomona</w:t>
-      </w:r>
-      <w:r>
-        <w:rPr>
-          <w:rFonts w:ascii="Consolas" w:hAnsi="Consolas" w:cs="Consolas"/>
-          <w:sz w:val="24"/>
-          <w:szCs w:val="24"/>
-        </w:rPr>
-        <w:t xml:space="preserve">, CA   </w:t>
-      </w:r>
-      <w:r>
-        <w:rPr>
-          <w:rFonts w:ascii="Consolas" w:hAnsi="Consolas" w:cs="Consolas"/>
-          <w:sz w:val="24"/>
-          <w:szCs w:val="24"/>
-        </w:rPr>
-        <w:t xml:space="preserve">                 </w:t>
-      </w:r>
-      <w:r>
-        <w:rPr>
-          <w:rFonts w:ascii="Consolas" w:hAnsi="Consolas" w:cs="Consolas"/>
-          <w:sz w:val="24"/>
-          <w:szCs w:val="24"/>
-        </w:rPr>
-        <w:t xml:space="preserve">           </w:t>
-      </w:r>
-      <w:r>
-        <w:rPr>
-          <w:rFonts w:ascii="Consolas" w:hAnsi="Consolas" w:cs="Consolas"/>
-          <w:sz w:val="24"/>
-          <w:szCs w:val="24"/>
-        </w:rPr>
-        <w:t xml:space="preserve"> CCNA Exploration: Network Fundamentals</w:t>
-      </w:r>
-    </w:p>
-    <w:p>
-      <w:pPr>
-        <w:spacing w:line="240" w:lineRule="auto"/>
-        <w:rPr>
-          <w:rFonts w:ascii="Consolas" w:hAnsi="Consolas" w:cs="Consolas"/>
-          <w:sz w:val="24"/>
-          <w:szCs w:val="24"/>
-        </w:rPr>
-      </w:pPr>
-    </w:p>
-    <w:p>
-      <w:pPr>
-        <w:spacing w:line="240" w:lineRule="auto"/>
-        <w:rPr>
-          <w:rFonts w:ascii="Consolas" w:hAnsi="Consolas" w:cs="Consolas"/>
-          <w:b/>
-          <w:sz w:val="24"/>
-          <w:szCs w:val="24"/>
-        </w:rPr>
-      </w:pPr>
-      <w:r>
-        <w:rPr>
-          <w:rFonts w:ascii="Consolas" w:hAnsi="Consolas" w:cs="Consolas"/>
-          <w:b/>
-          <w:sz w:val="24"/>
-          <w:szCs w:val="24"/>
-        </w:rPr>
         <w:t>Experience:</w:t>
       </w:r>
     </w:p>
     <w:p>
       <w:pPr>
-        <w:spacing w:line="240" w:lineRule="auto"/>
-        <w:rPr>
-          <w:rFonts w:ascii="Consolas" w:hAnsi="Consolas" w:cs="Consolas"/>
-          <w:sz w:val="24"/>
-          <w:szCs w:val="24"/>
-        </w:rPr>
-      </w:pPr>
-      <w:r>
-        <w:rPr>
-          <w:rFonts w:ascii="Consolas" w:hAnsi="Consolas" w:cs="Consolas"/>
-          <w:sz w:val="24"/>
-          <w:szCs w:val="24"/>
-        </w:rPr>
-        <w:t xml:space="preserve">2010 - Present </w:t>
-      </w:r>
-      <w:r>
-        <w:rPr>
-          <w:rFonts w:ascii="Consolas" w:hAnsi="Consolas" w:cs="Consolas"/>
-          <w:sz w:val="24"/>
-          <w:szCs w:val="24"/>
-        </w:rPr>
-        <w:t xml:space="preserve">• </w:t>
-      </w:r>
-      <w:r>
-        <w:rPr>
-          <w:rFonts w:ascii="Consolas" w:hAnsi="Consolas" w:cs="Consolas"/>
-          <w:sz w:val="24"/>
-          <w:szCs w:val="24"/>
-        </w:rPr>
-        <w:t>Freelance Web Developer</w:t>
-      </w:r>
-      <w:r>
-        <w:rPr>
-          <w:rFonts w:ascii="Consolas" w:hAnsi="Consolas" w:cs="Consolas"/>
-          <w:sz w:val="24"/>
-          <w:szCs w:val="24"/>
-        </w:rPr>
-        <w:t xml:space="preserve">     </w:t>
-      </w:r>
-      <w:r>
-        <w:rPr>
-          <w:rFonts w:ascii="Consolas" w:hAnsi="Consolas" w:cs="Consolas"/>
-          <w:sz w:val="24"/>
-          <w:szCs w:val="24"/>
-        </w:rPr>
-        <w:t xml:space="preserve">               </w:t>
-      </w:r>
+        <w:spacing w:after="100" w:line="240" w:lineRule="auto"/>
+        <w:rPr>
+          <w:rFonts w:ascii="Consolas" w:hAnsi="Consolas" w:cs="Consolas"/>
+          <w:sz w:val="24"/>
+          <w:szCs w:val="24"/>
+        </w:rPr>
+      </w:pPr>
+      <w:r>
+        <w:rPr>
+          <w:rFonts w:ascii="Consolas" w:hAnsi="Consolas" w:cs="Consolas"/>
+          <w:sz w:val="24"/>
+          <w:szCs w:val="24"/>
+        </w:rPr>
+        <w:t>2010 - Present • Freelance W</w:t>
+      </w:r>
+      <w:r>
+        <w:rPr>
+          <w:rFonts w:ascii="Consolas" w:hAnsi="Consolas" w:cs="Consolas"/>
+          <w:sz w:val="24"/>
+          <w:szCs w:val="24"/>
+        </w:rPr>
+        <w:t>eb Developer</w:t>
+      </w:r>
+    </w:p>
+    <w:p>
+      <w:pPr>
+        <w:spacing w:after="100" w:line="240" w:lineRule="auto"/>
+        <w:rPr>
+          <w:rFonts w:ascii="Consolas" w:hAnsi="Consolas" w:cs="Consolas"/>
+          <w:sz w:val="24"/>
+          <w:szCs w:val="24"/>
+        </w:rPr>
+      </w:pPr>
       <w:r>
         <w:rPr>
           <w:rFonts w:ascii="Consolas" w:hAnsi="Consolas" w:cs="Consolas"/>
@@ -471,39 +375,7 @@
           <w:sz w:val="24"/>
           <w:szCs w:val="24"/>
         </w:rPr>
-        <w:t xml:space="preserve"> HTML5, CSS3, JavaScript (jQuery), </w:t>
-      </w:r>
-      <w:r>
-        <w:rPr>
-          <w:rFonts w:ascii="Consolas" w:hAnsi="Consolas" w:cs="Consolas"/>
-          <w:sz w:val="24"/>
-          <w:szCs w:val="24"/>
-        </w:rPr>
-        <w:t xml:space="preserve">        </w:t>
-      </w:r>
-      <w:r>
-        <w:rPr>
-          <w:rFonts w:ascii="Consolas" w:hAnsi="Consolas" w:cs="Consolas"/>
-          <w:sz w:val="24"/>
-          <w:szCs w:val="24"/>
-        </w:rPr>
-        <w:t xml:space="preserve">         </w:t>
-      </w:r>
-      <w:r>
-        <w:rPr>
-          <w:rFonts w:ascii="Consolas" w:hAnsi="Consolas" w:cs="Consolas"/>
-          <w:sz w:val="24"/>
-          <w:szCs w:val="24"/>
-        </w:rPr>
-        <w:t>PHP &amp; SQL and</w:t>
-      </w:r>
-      <w:r>
-        <w:rPr>
-          <w:rFonts w:ascii="Consolas" w:hAnsi="Consolas" w:cs="Consolas"/>
-          <w:sz w:val="24"/>
-          <w:szCs w:val="24"/>
-        </w:rPr>
-        <w:t xml:space="preserve"> Git (version</w:t>
+        <w:t xml:space="preserve"> HTML5,</w:t>
       </w:r>
       <w:bookmarkStart w:id="0" w:name="_GoBack"/>
       <w:bookmarkEnd w:id="0"/>
@@ -513,7 +385,23 @@
           <w:sz w:val="24"/>
           <w:szCs w:val="24"/>
         </w:rPr>
-        <w:t xml:space="preserve"> control)</w:t>
+        <w:t xml:space="preserve"> CSS3, JavaScript (jQuery), </w:t>
+      </w:r>
+      <w:r>
+        <w:rPr>
+          <w:rFonts w:ascii="Consolas" w:hAnsi="Consolas" w:cs="Consolas"/>
+          <w:sz w:val="24"/>
+          <w:szCs w:val="24"/>
+        </w:rPr>
+        <w:t xml:space="preserve">                 PHP &amp; SQL and</w:t>
+      </w:r>
+      <w:r>
+        <w:rPr>
+          <w:rFonts w:ascii="Consolas" w:hAnsi="Consolas" w:cs="Consolas"/>
+          <w:sz w:val="24"/>
+          <w:szCs w:val="24"/>
+        </w:rPr>
+        <w:t xml:space="preserve"> Git (version control)</w:t>
       </w:r>
       <w:r>
         <w:rPr>
@@ -536,7 +424,7 @@
     </w:p>
     <w:p>
       <w:pPr>
-        <w:spacing w:line="240" w:lineRule="auto"/>
+        <w:spacing w:after="100" w:line="240" w:lineRule="auto"/>
         <w:rPr>
           <w:rFonts w:ascii="Consolas" w:hAnsi="Consolas" w:cs="Consolas"/>
           <w:b/>
@@ -556,26 +444,69 @@
     </w:p>
     <w:p>
       <w:pPr>
-        <w:spacing w:line="240" w:lineRule="auto"/>
-        <w:rPr>
-          <w:rFonts w:ascii="Consolas" w:hAnsi="Consolas" w:cs="Consolas"/>
-          <w:sz w:val="24"/>
-          <w:szCs w:val="24"/>
-        </w:rPr>
-      </w:pPr>
-      <w:r>
-        <w:rPr>
-          <w:rFonts w:ascii="Consolas" w:hAnsi="Consolas" w:cs="Consolas"/>
-          <w:sz w:val="24"/>
-          <w:szCs w:val="24"/>
-        </w:rPr>
-        <w:t xml:space="preserve">Mobile +1 951 215 6682                                            Email </w:t>
+        <w:spacing w:after="100" w:line="240" w:lineRule="auto"/>
+        <w:rPr>
+          <w:rFonts w:ascii="Consolas" w:hAnsi="Consolas" w:cs="Consolas"/>
+          <w:sz w:val="24"/>
+          <w:szCs w:val="24"/>
+        </w:rPr>
+      </w:pPr>
+      <w:r>
+        <w:rPr>
+          <w:rFonts w:ascii="Consolas" w:hAnsi="Consolas" w:cs="Consolas"/>
+          <w:sz w:val="24"/>
+          <w:szCs w:val="24"/>
+        </w:rPr>
+        <w:t>Mo</w:t>
+      </w:r>
+      <w:r>
+        <w:rPr>
+          <w:rFonts w:ascii="Consolas" w:hAnsi="Consolas" w:cs="Consolas"/>
+          <w:sz w:val="24"/>
+          <w:szCs w:val="24"/>
+        </w:rPr>
+        <w:t>bile : +1 951 215 6682</w:t>
+      </w:r>
+    </w:p>
+    <w:p>
+      <w:pPr>
+        <w:spacing w:after="100" w:line="240" w:lineRule="auto"/>
+        <w:rPr>
+          <w:rFonts w:ascii="Consolas" w:hAnsi="Consolas" w:cs="Consolas"/>
+          <w:sz w:val="24"/>
+          <w:szCs w:val="24"/>
+        </w:rPr>
+      </w:pPr>
+      <w:r>
+        <w:rPr>
+          <w:rFonts w:ascii="Consolas" w:hAnsi="Consolas" w:cs="Consolas"/>
+          <w:sz w:val="24"/>
+          <w:szCs w:val="24"/>
+        </w:rPr>
+        <w:t>Email</w:t>
+      </w:r>
+      <w:r>
+        <w:rPr>
+          <w:rFonts w:ascii="Consolas" w:hAnsi="Consolas" w:cs="Consolas"/>
+          <w:sz w:val="24"/>
+          <w:szCs w:val="24"/>
+        </w:rPr>
+        <w:t xml:space="preserve">  :</w:t>
+      </w:r>
+      <w:r>
+        <w:rPr>
+          <w:rFonts w:ascii="Consolas" w:hAnsi="Consolas" w:cs="Consolas"/>
+          <w:sz w:val="24"/>
+          <w:szCs w:val="24"/>
+        </w:rPr>
+        <w:t xml:space="preserve"> </w:t>
       </w:r>
       <w:hyperlink r:id="rId5" w:history="1">
         <w:r>
           <w:rPr>
             <w:rStyle w:val="Hyperlink"/>
             <w:rFonts w:ascii="Consolas" w:hAnsi="Consolas" w:cs="Consolas"/>
+            <w:color w:val="007299"/>
             <w:sz w:val="24"/>
             <w:szCs w:val="24"/>
           </w:rPr>
@@ -595,7 +526,7 @@
     </w:p>
     <w:p>
       <w:pPr>
-        <w:spacing w:line="240" w:lineRule="auto"/>
+        <w:spacing w:after="100" w:line="240" w:lineRule="auto"/>
         <w:rPr>
           <w:rFonts w:ascii="Consolas" w:hAnsi="Consolas" w:cs="Consolas"/>
           <w:b/>
@@ -615,8 +546,9 @@
     </w:p>
     <w:p>
       <w:pPr>
-        <w:spacing w:line="240" w:lineRule="auto"/>
-        <w:rPr>
+        <w:spacing w:after="100" w:line="240" w:lineRule="auto"/>
+        <w:rPr>
+          <w:rStyle w:val="Hyperlink"/>
           <w:rFonts w:ascii="Consolas" w:hAnsi="Consolas" w:cs="Consolas"/>
           <w:sz w:val="24"/>
           <w:szCs w:val="24"/>
@@ -629,6 +561,30 @@
           <w:szCs w:val="24"/>
         </w:rPr>
         <w:t>Site</w:t>
+      </w:r>
+      <w:r>
+        <w:rPr>
+          <w:rFonts w:ascii="Consolas" w:hAnsi="Consolas" w:cs="Consolas"/>
+          <w:sz w:val="24"/>
+          <w:szCs w:val="24"/>
+        </w:rPr>
+        <w:t xml:space="preserve">    </w:t>
+      </w:r>
+      <w:r>
+        <w:rPr>
+          <w:rFonts w:ascii="Consolas" w:hAnsi="Consolas" w:cs="Consolas"/>
+          <w:sz w:val="24"/>
+          <w:szCs w:val="24"/>
+        </w:rPr>
+        <w:t xml:space="preserve">  </w:t>
+      </w:r>
+      <w:r>
+        <w:rPr>
+          <w:rFonts w:ascii="Consolas" w:hAnsi="Consolas" w:cs="Consolas"/>
+          <w:sz w:val="24"/>
+          <w:szCs w:val="24"/>
+        </w:rPr>
+        <w:t>:</w:t>
       </w:r>
       <w:r>
         <w:rPr>
@@ -643,34 +599,141 @@
           <w:rPr>
             <w:rStyle w:val="Hyperlink"/>
             <w:rFonts w:ascii="Consolas" w:hAnsi="Consolas" w:cs="Consolas"/>
+            <w:color w:val="007299"/>
             <w:sz w:val="24"/>
             <w:szCs w:val="24"/>
           </w:rPr>
-          <w:t>http://www.miguelmota.com</w:t>
+          <w:t>miguelmota.com</w:t>
         </w:r>
       </w:hyperlink>
-      <w:r>
-        <w:rPr>
-          <w:rFonts w:ascii="Consolas" w:hAnsi="Consolas" w:cs="Consolas"/>
-          <w:sz w:val="24"/>
-          <w:szCs w:val="24"/>
-        </w:rPr>
-        <w:t xml:space="preserve">                                   Twitter </w:t>
+    </w:p>
+    <w:p>
+      <w:pPr>
+        <w:spacing w:after="100" w:line="240" w:lineRule="auto"/>
+        <w:rPr>
+          <w:rFonts w:ascii="Consolas" w:hAnsi="Consolas" w:cs="Consolas"/>
+          <w:sz w:val="24"/>
+          <w:szCs w:val="24"/>
+        </w:rPr>
+      </w:pPr>
+      <w:r>
+        <w:rPr>
+          <w:rFonts w:ascii="Consolas" w:hAnsi="Consolas" w:cs="Consolas"/>
+          <w:sz w:val="24"/>
+          <w:szCs w:val="24"/>
+        </w:rPr>
+        <w:t xml:space="preserve">Portfolio : </w:t>
       </w:r>
       <w:hyperlink r:id="rId7" w:history="1">
         <w:r>
           <w:rPr>
             <w:rStyle w:val="Hyperlink"/>
             <w:rFonts w:ascii="Consolas" w:hAnsi="Consolas" w:cs="Consolas"/>
+            <w:color w:val="007299"/>
             <w:sz w:val="24"/>
             <w:szCs w:val="24"/>
           </w:rPr>
-          <w:t xml:space="preserve">@miguel_mota                                  </w:t>
+          <w:t>miguelmota.com/portfolio</w:t>
         </w:r>
       </w:hyperlink>
-      <w:r>
-        <w:rPr>
-          <w:rFonts w:ascii="Consolas" w:hAnsi="Consolas" w:cs="Consolas"/>
+    </w:p>
+    <w:p>
+      <w:pPr>
+        <w:spacing w:after="100" w:line="240" w:lineRule="auto"/>
+        <w:rPr>
+          <w:rFonts w:ascii="Consolas" w:hAnsi="Consolas" w:cs="Consolas"/>
+          <w:sz w:val="24"/>
+          <w:szCs w:val="24"/>
+        </w:rPr>
+      </w:pPr>
+      <w:r>
+        <w:rPr>
+          <w:rFonts w:ascii="Consolas" w:hAnsi="Consolas" w:cs="Consolas"/>
+          <w:sz w:val="24"/>
+          <w:szCs w:val="24"/>
+        </w:rPr>
+        <w:t xml:space="preserve">Facebook  : </w:t>
+      </w:r>
+      <w:hyperlink r:id="rId8" w:history="1">
+        <w:r>
+          <w:rPr>
+            <w:rStyle w:val="Hyperlink"/>
+            <w:rFonts w:ascii="Consolas" w:hAnsi="Consolas" w:cs="Consolas"/>
+            <w:color w:val="007299"/>
+            <w:sz w:val="24"/>
+            <w:szCs w:val="24"/>
+          </w:rPr>
+          <w:t>facebook.com/miguel.mota2</w:t>
+        </w:r>
+      </w:hyperlink>
+    </w:p>
+    <w:p>
+      <w:pPr>
+        <w:spacing w:after="100" w:line="240" w:lineRule="auto"/>
+        <w:rPr>
+          <w:rFonts w:ascii="Consolas" w:hAnsi="Consolas" w:cs="Consolas"/>
+          <w:color w:val="0000FF" w:themeColor="hyperlink"/>
+          <w:sz w:val="24"/>
+          <w:szCs w:val="24"/>
+          <w:u w:val="single"/>
+        </w:rPr>
+      </w:pPr>
+      <w:r>
+        <w:rPr>
+          <w:rFonts w:ascii="Consolas" w:hAnsi="Consolas" w:cs="Consolas"/>
+          <w:sz w:val="24"/>
+          <w:szCs w:val="24"/>
+        </w:rPr>
+        <w:t>Twitter</w:t>
+      </w:r>
+      <w:r>
+        <w:rPr>
+          <w:rFonts w:ascii="Consolas" w:hAnsi="Consolas" w:cs="Consolas"/>
+          <w:sz w:val="24"/>
+          <w:szCs w:val="24"/>
+        </w:rPr>
+        <w:t xml:space="preserve"> </w:t>
+      </w:r>
+      <w:r>
+        <w:rPr>
+          <w:rFonts w:ascii="Consolas" w:hAnsi="Consolas" w:cs="Consolas"/>
+          <w:sz w:val="24"/>
+          <w:szCs w:val="24"/>
+        </w:rPr>
+        <w:t xml:space="preserve">  </w:t>
+      </w:r>
+      <w:r>
+        <w:rPr>
+          <w:rFonts w:ascii="Consolas" w:hAnsi="Consolas" w:cs="Consolas"/>
+          <w:sz w:val="24"/>
+          <w:szCs w:val="24"/>
+        </w:rPr>
+        <w:t>:</w:t>
+      </w:r>
+      <w:r>
+        <w:rPr>
+          <w:rFonts w:ascii="Consolas" w:hAnsi="Consolas" w:cs="Consolas"/>
+          <w:sz w:val="24"/>
+          <w:szCs w:val="24"/>
+        </w:rPr>
+        <w:t xml:space="preserve"> </w:t>
+      </w:r>
+      <w:hyperlink r:id="rId9" w:history="1">
+        <w:r>
+          <w:rPr>
+            <w:rStyle w:val="Hyperlink"/>
+            <w:rFonts w:ascii="Consolas" w:hAnsi="Consolas" w:cs="Consolas"/>
+            <w:color w:val="007299"/>
+            <w:sz w:val="24"/>
+            <w:szCs w:val="24"/>
+          </w:rPr>
+          <w:t>@miguel_mota</w:t>
+        </w:r>
+      </w:hyperlink>
+      <w:r>
+        <w:rPr>
+          <w:rFonts w:ascii="Consolas" w:hAnsi="Consolas" w:cs="Consolas"/>
+          <w:color w:val="007299"/>
           <w:sz w:val="24"/>
           <w:szCs w:val="24"/>
         </w:rPr>
@@ -885,6 +948,18 @@
       <w:u w:val="single"/>
     </w:rPr>
   </w:style>
+  <w:style w:type="character" w:styleId="FollowedHyperlink">
+    <w:name w:val="FollowedHyperlink"/>
+    <w:basedOn w:val="DefaultParagraphFont"/>
+    <w:uiPriority w:val="99"/>
+    <w:semiHidden/>
+    <w:unhideWhenUsed/>
+    <w:rsid w:val="00FE4DDA"/>
+    <w:rPr>
+      <w:color w:val="800080" w:themeColor="followedHyperlink"/>
+      <w:u w:val="single"/>
+    </w:rPr>
+  </w:style>
 </w:styles>
 </file>
 
@@ -1083,6 +1158,18 @@
     <w:rsid w:val="001301C5"/>
     <w:rPr>
       <w:color w:val="0000FF" w:themeColor="hyperlink"/>
+      <w:u w:val="single"/>
+    </w:rPr>
+  </w:style>
+  <w:style w:type="character" w:styleId="FollowedHyperlink">
+    <w:name w:val="FollowedHyperlink"/>
+    <w:basedOn w:val="DefaultParagraphFont"/>
+    <w:uiPriority w:val="99"/>
+    <w:semiHidden/>
+    <w:unhideWhenUsed/>
+    <w:rsid w:val="00FE4DDA"/>
+    <w:rPr>
+      <w:color w:val="800080" w:themeColor="followedHyperlink"/>
       <w:u w:val="single"/>
     </w:rPr>
   </w:style>

</xml_diff>